<commit_message>
Vull fer un canvi
!!!
</commit_message>
<xml_diff>
--- a/Hola.docx
+++ b/Hola.docx
@@ -6,6 +6,13 @@
       <w:r>
         <w:t>Hola!</w:t>
       </w:r>
+    </w:p>
+    <w:p>
+      <w:r>
+        <w:t>Ei!</w:t>
+      </w:r>
+    </w:p>
+    <w:p>
       <w:bookmarkStart w:id="0" w:name="_GoBack"/>
       <w:bookmarkEnd w:id="0"/>
     </w:p>

</xml_diff>

<commit_message>
Revert "Vull fer un canvi"
This reverts commit dd82ec811c52ad882475574e415b433a33a9bad4.
</commit_message>
<xml_diff>
--- a/Hola.docx
+++ b/Hola.docx
@@ -6,13 +6,6 @@
       <w:r>
         <w:t>Hola!</w:t>
       </w:r>
-    </w:p>
-    <w:p>
-      <w:r>
-        <w:t>Ei!</w:t>
-      </w:r>
-    </w:p>
-    <w:p>
       <w:bookmarkStart w:id="0" w:name="_GoBack"/>
       <w:bookmarkEnd w:id="0"/>
     </w:p>

</xml_diff>